<commit_message>
commit for part 9
</commit_message>
<xml_diff>
--- a/swift.docx
+++ b/swift.docx
@@ -8,9 +8,21 @@
       </w:r>
       <w:r>
         <w:rPr>
-          <w:color w:val="C00000"/>
-        </w:rPr>
-        <w:t>(This is a change – Version for branch alternate)</w:t>
+          <w:color w:val="FF0000"/>
+        </w:rPr>
+        <w:t>(This is a change – Ve</w:t>
+      </w:r>
+      <w:r>
+        <w:rPr>
+          <w:color w:val="FF0000"/>
+        </w:rPr>
+        <w:t>rsion for main branch</w:t>
+      </w:r>
+      <w:r>
+        <w:rPr>
+          <w:color w:val="FF0000"/>
+        </w:rPr>
+        <w:t>)</w:t>
       </w:r>
     </w:p>
     <w:p>

</xml_diff>